<commit_message>
add Course notes & english expression files
</commit_message>
<xml_diff>
--- a/Course Structure/Vue Introduction Script.docx
+++ b/Course Structure/Vue Introduction Script.docx
@@ -52,7 +52,27 @@
                 <w:szCs w:val="21"/>
                 <w:lang w:bidi="fa-IR"/>
               </w:rPr>
-              <w:t xml:space="preserve">In this tutorial I </w:t>
+              <w:t>In this tutorial</w:t>
+            </w:r>
+            <w:r>
+              <w:rPr>
+                <w:rFonts w:ascii="Tahoma" w:eastAsia="Times New Roman" w:hAnsi="Tahoma" w:cs="Tahoma"/>
+                <w:color w:val="000000"/>
+                <w:sz w:val="21"/>
+                <w:szCs w:val="21"/>
+                <w:lang w:bidi="fa-IR"/>
+              </w:rPr>
+              <w:t>,</w:t>
+            </w:r>
+            <w:r>
+              <w:rPr>
+                <w:rFonts w:ascii="Tahoma" w:eastAsia="Times New Roman" w:hAnsi="Tahoma" w:cs="Tahoma"/>
+                <w:color w:val="000000"/>
+                <w:sz w:val="21"/>
+                <w:szCs w:val="21"/>
+                <w:lang w:bidi="fa-IR"/>
+              </w:rPr>
+              <w:t xml:space="preserve"> I </w:t>
             </w:r>
             <w:r>
               <w:rPr>
@@ -112,7 +132,17 @@
                 <w:szCs w:val="21"/>
                 <w:lang w:bidi="fa-IR"/>
               </w:rPr>
-              <w:t xml:space="preserve"> vue</w:t>
+              <w:t xml:space="preserve"> </w:t>
+            </w:r>
+            <w:r>
+              <w:rPr>
+                <w:rFonts w:ascii="Tahoma" w:eastAsia="Times New Roman" w:hAnsi="Tahoma" w:cs="Tahoma"/>
+                <w:color w:val="000000"/>
+                <w:sz w:val="21"/>
+                <w:szCs w:val="21"/>
+                <w:lang w:bidi="fa-IR"/>
+              </w:rPr>
+              <w:t>Vue</w:t>
             </w:r>
             <w:r>
               <w:rPr>
@@ -254,17 +284,7 @@
                 <w:szCs w:val="21"/>
                 <w:lang w:bidi="fa-IR"/>
               </w:rPr>
-              <w:t>C</w:t>
-            </w:r>
-            <w:r>
-              <w:rPr>
-                <w:rFonts w:ascii="Tahoma" w:eastAsia="Times New Roman" w:hAnsi="Tahoma" w:cs="Tahoma"/>
-                <w:color w:val="000000"/>
-                <w:sz w:val="21"/>
-                <w:szCs w:val="21"/>
-                <w:lang w:bidi="fa-IR"/>
-              </w:rPr>
-              <w:t xml:space="preserve">hange the </w:t>
+              <w:t xml:space="preserve">Change the </w:t>
             </w:r>
             <w:r>
               <w:rPr>
@@ -276,8 +296,6 @@
               </w:rPr>
               <w:t>View</w:t>
             </w:r>
-            <w:bookmarkStart w:id="0" w:name="_GoBack"/>
-            <w:bookmarkEnd w:id="0"/>
           </w:p>
           <w:p>
             <w:pPr>
@@ -303,7 +321,27 @@
                 <w:szCs w:val="21"/>
                 <w:lang w:bidi="fa-IR"/>
               </w:rPr>
-              <w:t>And maximize html editor</w:t>
+              <w:t xml:space="preserve">And maximize </w:t>
+            </w:r>
+            <w:r>
+              <w:rPr>
+                <w:rFonts w:ascii="Tahoma" w:eastAsia="Times New Roman" w:hAnsi="Tahoma" w:cs="Tahoma"/>
+                <w:color w:val="000000"/>
+                <w:sz w:val="21"/>
+                <w:szCs w:val="21"/>
+                <w:lang w:bidi="fa-IR"/>
+              </w:rPr>
+              <w:t>HTML</w:t>
+            </w:r>
+            <w:r>
+              <w:rPr>
+                <w:rFonts w:ascii="Tahoma" w:eastAsia="Times New Roman" w:hAnsi="Tahoma" w:cs="Tahoma"/>
+                <w:color w:val="000000"/>
+                <w:sz w:val="21"/>
+                <w:szCs w:val="21"/>
+                <w:lang w:bidi="fa-IR"/>
+              </w:rPr>
+              <w:t xml:space="preserve"> editor</w:t>
             </w:r>
           </w:p>
           <w:p>
@@ -406,27 +444,27 @@
                 <w:szCs w:val="21"/>
                 <w:lang w:bidi="fa-IR"/>
               </w:rPr>
-              <w:t xml:space="preserve">nsert the </w:t>
-            </w:r>
-            <w:r>
-              <w:rPr>
-                <w:rFonts w:ascii="Tahoma" w:eastAsia="Times New Roman" w:hAnsi="Tahoma" w:cs="Tahoma"/>
-                <w:color w:val="000000"/>
-                <w:sz w:val="21"/>
-                <w:szCs w:val="21"/>
-                <w:lang w:bidi="fa-IR"/>
-              </w:rPr>
-              <w:t>CDN</w:t>
-            </w:r>
-            <w:r>
-              <w:rPr>
-                <w:rFonts w:ascii="Tahoma" w:eastAsia="Times New Roman" w:hAnsi="Tahoma" w:cs="Tahoma"/>
-                <w:color w:val="000000"/>
-                <w:sz w:val="21"/>
-                <w:szCs w:val="21"/>
-                <w:lang w:bidi="fa-IR"/>
-              </w:rPr>
-              <w:t xml:space="preserve"> link of vue.js file</w:t>
+              <w:t xml:space="preserve">nsert the CDN link of </w:t>
+            </w:r>
+            <w:r>
+              <w:rPr>
+                <w:rFonts w:ascii="Tahoma" w:eastAsia="Times New Roman" w:hAnsi="Tahoma" w:cs="Tahoma"/>
+                <w:color w:val="000000"/>
+                <w:sz w:val="21"/>
+                <w:szCs w:val="21"/>
+                <w:lang w:bidi="fa-IR"/>
+              </w:rPr>
+              <w:t>the Vue</w:t>
+            </w:r>
+            <w:r>
+              <w:rPr>
+                <w:rFonts w:ascii="Tahoma" w:eastAsia="Times New Roman" w:hAnsi="Tahoma" w:cs="Tahoma"/>
+                <w:color w:val="000000"/>
+                <w:sz w:val="21"/>
+                <w:szCs w:val="21"/>
+                <w:lang w:bidi="fa-IR"/>
+              </w:rPr>
+              <w:t>.js file</w:t>
             </w:r>
             <w:r>
               <w:rPr>
@@ -456,7 +494,27 @@
                 <w:szCs w:val="21"/>
                 <w:lang w:bidi="fa-IR"/>
               </w:rPr>
-              <w:t xml:space="preserve"> is the fastest way to adding vue to the project</w:t>
+              <w:t xml:space="preserve"> is the fastest way to adding </w:t>
+            </w:r>
+            <w:r>
+              <w:rPr>
+                <w:rFonts w:ascii="Tahoma" w:eastAsia="Times New Roman" w:hAnsi="Tahoma" w:cs="Tahoma"/>
+                <w:color w:val="000000"/>
+                <w:sz w:val="21"/>
+                <w:szCs w:val="21"/>
+                <w:lang w:bidi="fa-IR"/>
+              </w:rPr>
+              <w:t>Vue</w:t>
+            </w:r>
+            <w:r>
+              <w:rPr>
+                <w:rFonts w:ascii="Tahoma" w:eastAsia="Times New Roman" w:hAnsi="Tahoma" w:cs="Tahoma"/>
+                <w:color w:val="000000"/>
+                <w:sz w:val="21"/>
+                <w:szCs w:val="21"/>
+                <w:lang w:bidi="fa-IR"/>
+              </w:rPr>
+              <w:t xml:space="preserve"> to the project</w:t>
             </w:r>
           </w:p>
         </w:tc>
@@ -599,7 +657,27 @@
                 <w:szCs w:val="21"/>
                 <w:lang w:bidi="fa-IR"/>
               </w:rPr>
-              <w:t>Add an input, a label and button to the form</w:t>
+              <w:t>Add an input, a label</w:t>
+            </w:r>
+            <w:r>
+              <w:rPr>
+                <w:rFonts w:ascii="Tahoma" w:eastAsia="Times New Roman" w:hAnsi="Tahoma" w:cs="Tahoma"/>
+                <w:color w:val="000000"/>
+                <w:sz w:val="21"/>
+                <w:szCs w:val="21"/>
+                <w:lang w:bidi="fa-IR"/>
+              </w:rPr>
+              <w:t>,</w:t>
+            </w:r>
+            <w:r>
+              <w:rPr>
+                <w:rFonts w:ascii="Tahoma" w:eastAsia="Times New Roman" w:hAnsi="Tahoma" w:cs="Tahoma"/>
+                <w:color w:val="000000"/>
+                <w:sz w:val="21"/>
+                <w:szCs w:val="21"/>
+                <w:lang w:bidi="fa-IR"/>
+              </w:rPr>
+              <w:t xml:space="preserve"> and button to the form</w:t>
             </w:r>
           </w:p>
         </w:tc>
@@ -645,47 +723,27 @@
                 <w:szCs w:val="21"/>
                 <w:lang w:bidi="fa-IR"/>
               </w:rPr>
-              <w:t xml:space="preserve">Create an Instance of vue, and set "el" </w:t>
-            </w:r>
-            <w:r>
-              <w:rPr>
-                <w:rFonts w:ascii="Tahoma" w:eastAsia="Times New Roman" w:hAnsi="Tahoma" w:cs="Tahoma"/>
-                <w:color w:val="000000"/>
-                <w:sz w:val="21"/>
-                <w:szCs w:val="21"/>
-                <w:lang w:bidi="fa-IR"/>
-              </w:rPr>
-              <w:t>property</w:t>
-            </w:r>
-            <w:r>
-              <w:rPr>
-                <w:rFonts w:ascii="Tahoma" w:eastAsia="Times New Roman" w:hAnsi="Tahoma" w:cs="Tahoma"/>
-                <w:color w:val="000000"/>
-                <w:sz w:val="21"/>
-                <w:szCs w:val="21"/>
-                <w:lang w:bidi="fa-IR"/>
-              </w:rPr>
-              <w:t xml:space="preserve"> to #app, </w:t>
-            </w:r>
-            <w:r>
-              <w:rPr>
-                <w:rFonts w:ascii="Tahoma" w:eastAsia="Times New Roman" w:hAnsi="Tahoma" w:cs="Tahoma"/>
-                <w:color w:val="000000"/>
-                <w:sz w:val="21"/>
-                <w:szCs w:val="21"/>
-                <w:lang w:bidi="fa-IR"/>
-              </w:rPr>
-              <w:t>this</w:t>
-            </w:r>
-            <w:r>
-              <w:rPr>
-                <w:rFonts w:ascii="Tahoma" w:eastAsia="Times New Roman" w:hAnsi="Tahoma" w:cs="Tahoma"/>
-                <w:color w:val="000000"/>
-                <w:sz w:val="21"/>
-                <w:szCs w:val="21"/>
-                <w:lang w:bidi="fa-IR"/>
-              </w:rPr>
-              <w:t xml:space="preserve"> is the container we created in the previous step</w:t>
+              <w:t xml:space="preserve">Create an Instance of </w:t>
+            </w:r>
+            <w:r>
+              <w:rPr>
+                <w:rFonts w:ascii="Tahoma" w:eastAsia="Times New Roman" w:hAnsi="Tahoma" w:cs="Tahoma"/>
+                <w:color w:val="000000"/>
+                <w:sz w:val="21"/>
+                <w:szCs w:val="21"/>
+                <w:lang w:bidi="fa-IR"/>
+              </w:rPr>
+              <w:t>Vue</w:t>
+            </w:r>
+            <w:r>
+              <w:rPr>
+                <w:rFonts w:ascii="Tahoma" w:eastAsia="Times New Roman" w:hAnsi="Tahoma" w:cs="Tahoma"/>
+                <w:color w:val="000000"/>
+                <w:sz w:val="21"/>
+                <w:szCs w:val="21"/>
+                <w:lang w:bidi="fa-IR"/>
+              </w:rPr>
+              <w:t>, and set "el" property to #app, this is the container we created in the previous step</w:t>
             </w:r>
           </w:p>
           <w:tbl>
@@ -737,7 +795,19 @@
                       <w:szCs w:val="21"/>
                       <w:lang w:bidi="fa-IR"/>
                     </w:rPr>
-                    <w:t xml:space="preserve">To keep the to-do list, we create an array in the data section of </w:t>
+                    <w:t>To keep the to-do list, we create an array in th</w:t>
+                  </w:r>
+                  <w:bookmarkStart w:id="0" w:name="_GoBack"/>
+                  <w:bookmarkEnd w:id="0"/>
+                  <w:r>
+                    <w:rPr>
+                      <w:rFonts w:ascii="Tahoma" w:eastAsia="Times New Roman" w:hAnsi="Tahoma" w:cs="Tahoma"/>
+                      <w:color w:val="000000"/>
+                      <w:sz w:val="21"/>
+                      <w:szCs w:val="21"/>
+                      <w:lang w:bidi="fa-IR"/>
+                    </w:rPr>
+                    <w:t xml:space="preserve">e data section of </w:t>
                   </w:r>
                   <w:r>
                     <w:rPr>
@@ -757,7 +827,17 @@
                       <w:szCs w:val="21"/>
                       <w:lang w:bidi="fa-IR"/>
                     </w:rPr>
-                    <w:t>vue object</w:t>
+                    <w:t>Vue</w:t>
+                  </w:r>
+                  <w:r>
+                    <w:rPr>
+                      <w:rFonts w:ascii="Tahoma" w:eastAsia="Times New Roman" w:hAnsi="Tahoma" w:cs="Tahoma"/>
+                      <w:color w:val="000000"/>
+                      <w:sz w:val="21"/>
+                      <w:szCs w:val="21"/>
+                      <w:lang w:bidi="fa-IR"/>
+                    </w:rPr>
+                    <w:t xml:space="preserve"> object</w:t>
                   </w:r>
                 </w:p>
               </w:tc>
@@ -803,7 +883,27 @@
                       <w:szCs w:val="21"/>
                       <w:lang w:bidi="fa-IR"/>
                     </w:rPr>
-                    <w:t xml:space="preserve">Now, by using the templating feature of vue, we will </w:t>
+                    <w:t xml:space="preserve">Now, by using the templating feature of </w:t>
+                  </w:r>
+                  <w:r>
+                    <w:rPr>
+                      <w:rFonts w:ascii="Tahoma" w:eastAsia="Times New Roman" w:hAnsi="Tahoma" w:cs="Tahoma"/>
+                      <w:color w:val="000000"/>
+                      <w:sz w:val="21"/>
+                      <w:szCs w:val="21"/>
+                      <w:lang w:bidi="fa-IR"/>
+                    </w:rPr>
+                    <w:t>Vue</w:t>
+                  </w:r>
+                  <w:r>
+                    <w:rPr>
+                      <w:rFonts w:ascii="Tahoma" w:eastAsia="Times New Roman" w:hAnsi="Tahoma" w:cs="Tahoma"/>
+                      <w:color w:val="000000"/>
+                      <w:sz w:val="21"/>
+                      <w:szCs w:val="21"/>
+                      <w:lang w:bidi="fa-IR"/>
+                    </w:rPr>
+                    <w:t xml:space="preserve">, we will </w:t>
                   </w:r>
                   <w:r>
                     <w:rPr>
@@ -1090,6 +1190,29 @@
                   <w:r>
                     <w:rPr>
                       <w:rFonts w:ascii="Tahoma" w:eastAsia="Times New Roman" w:hAnsi="Tahoma" w:cs="Tahoma"/>
+                      <w:color w:val="000000"/>
+                      <w:sz w:val="21"/>
+                      <w:szCs w:val="21"/>
+                      <w:lang w:bidi="fa-IR"/>
+                    </w:rPr>
+                    <w:t>the</w:t>
+                  </w:r>
+                  <w:r>
+                    <w:rPr>
+                      <w:rFonts w:ascii="Tahoma" w:eastAsia="Times New Roman" w:hAnsi="Tahoma" w:cs="Tahoma"/>
+                      <w:b/>
+                      <w:bCs/>
+                      <w:color w:val="000000"/>
+                      <w:sz w:val="21"/>
+                      <w:szCs w:val="21"/>
+                      <w:u w:val="single"/>
+                      <w:lang w:bidi="fa-IR"/>
+                    </w:rPr>
+                    <w:t xml:space="preserve"> </w:t>
+                  </w:r>
+                  <w:r>
+                    <w:rPr>
+                      <w:rFonts w:ascii="Tahoma" w:eastAsia="Times New Roman" w:hAnsi="Tahoma" w:cs="Tahoma"/>
                       <w:b/>
                       <w:bCs/>
                       <w:color w:val="000000"/>
@@ -1206,7 +1329,17 @@
                       <w:szCs w:val="21"/>
                       <w:lang w:bidi="fa-IR"/>
                     </w:rPr>
-                    <w:t xml:space="preserve"> of vue</w:t>
+                    <w:t xml:space="preserve"> of </w:t>
+                  </w:r>
+                  <w:r>
+                    <w:rPr>
+                      <w:rFonts w:ascii="Tahoma" w:eastAsia="Times New Roman" w:hAnsi="Tahoma" w:cs="Tahoma"/>
+                      <w:color w:val="000000"/>
+                      <w:sz w:val="21"/>
+                      <w:szCs w:val="21"/>
+                      <w:lang w:bidi="fa-IR"/>
+                    </w:rPr>
+                    <w:t>Vue</w:t>
                   </w:r>
                 </w:p>
               </w:tc>
@@ -1339,7 +1472,27 @@
                       <w:szCs w:val="21"/>
                       <w:lang w:bidi="fa-IR"/>
                     </w:rPr>
-                    <w:t xml:space="preserve"> data property to the vue object</w:t>
+                    <w:t xml:space="preserve"> data property to the </w:t>
+                  </w:r>
+                  <w:r>
+                    <w:rPr>
+                      <w:rFonts w:ascii="Tahoma" w:eastAsia="Times New Roman" w:hAnsi="Tahoma" w:cs="Tahoma"/>
+                      <w:color w:val="000000"/>
+                      <w:sz w:val="21"/>
+                      <w:szCs w:val="21"/>
+                      <w:lang w:bidi="fa-IR"/>
+                    </w:rPr>
+                    <w:t>Vue</w:t>
+                  </w:r>
+                  <w:r>
+                    <w:rPr>
+                      <w:rFonts w:ascii="Tahoma" w:eastAsia="Times New Roman" w:hAnsi="Tahoma" w:cs="Tahoma"/>
+                      <w:color w:val="000000"/>
+                      <w:sz w:val="21"/>
+                      <w:szCs w:val="21"/>
+                      <w:lang w:bidi="fa-IR"/>
+                    </w:rPr>
+                    <w:t xml:space="preserve"> object</w:t>
                   </w:r>
                 </w:p>
               </w:tc>
@@ -1830,7 +1983,27 @@
                       <w:szCs w:val="21"/>
                       <w:lang w:bidi="fa-IR"/>
                     </w:rPr>
-                    <w:t>reate a toggle method to handle changing stat</w:t>
+                    <w:t xml:space="preserve">reate a toggle method to handle </w:t>
+                  </w:r>
+                  <w:r>
+                    <w:rPr>
+                      <w:rFonts w:ascii="Tahoma" w:eastAsia="Times New Roman" w:hAnsi="Tahoma" w:cs="Tahoma"/>
+                      <w:color w:val="000000"/>
+                      <w:sz w:val="21"/>
+                      <w:szCs w:val="21"/>
+                      <w:lang w:bidi="fa-IR"/>
+                    </w:rPr>
+                    <w:t xml:space="preserve">the </w:t>
+                  </w:r>
+                  <w:r>
+                    <w:rPr>
+                      <w:rFonts w:ascii="Tahoma" w:eastAsia="Times New Roman" w:hAnsi="Tahoma" w:cs="Tahoma"/>
+                      <w:color w:val="000000"/>
+                      <w:sz w:val="21"/>
+                      <w:szCs w:val="21"/>
+                      <w:lang w:bidi="fa-IR"/>
+                    </w:rPr>
+                    <w:t>changing stat</w:t>
                   </w:r>
                   <w:r>
                     <w:rPr>
@@ -2221,7 +2394,27 @@
                       <w:szCs w:val="21"/>
                       <w:lang w:bidi="fa-IR"/>
                     </w:rPr>
-                    <w:t xml:space="preserve"> reactivity nature of vue, this change is shown on the form, accordingly</w:t>
+                    <w:t xml:space="preserve"> reactivity nature of </w:t>
+                  </w:r>
+                  <w:r>
+                    <w:rPr>
+                      <w:rFonts w:ascii="Tahoma" w:eastAsia="Times New Roman" w:hAnsi="Tahoma" w:cs="Tahoma"/>
+                      <w:color w:val="000000"/>
+                      <w:sz w:val="21"/>
+                      <w:szCs w:val="21"/>
+                      <w:lang w:bidi="fa-IR"/>
+                    </w:rPr>
+                    <w:t>Vue</w:t>
+                  </w:r>
+                  <w:r>
+                    <w:rPr>
+                      <w:rFonts w:ascii="Tahoma" w:eastAsia="Times New Roman" w:hAnsi="Tahoma" w:cs="Tahoma"/>
+                      <w:color w:val="000000"/>
+                      <w:sz w:val="21"/>
+                      <w:szCs w:val="21"/>
+                      <w:lang w:bidi="fa-IR"/>
+                    </w:rPr>
+                    <w:t>, this change is shown on the form, accordingly</w:t>
                   </w:r>
                 </w:p>
               </w:tc>
@@ -2327,7 +2520,17 @@
                       <w:szCs w:val="21"/>
                       <w:lang w:bidi="fa-IR"/>
                     </w:rPr>
-                    <w:t>the vue</w:t>
+                    <w:t xml:space="preserve">the </w:t>
+                  </w:r>
+                  <w:r>
+                    <w:rPr>
+                      <w:rFonts w:ascii="Tahoma" w:eastAsia="Times New Roman" w:hAnsi="Tahoma" w:cs="Tahoma"/>
+                      <w:color w:val="000000"/>
+                      <w:sz w:val="21"/>
+                      <w:szCs w:val="21"/>
+                      <w:lang w:bidi="fa-IR"/>
+                    </w:rPr>
+                    <w:t>Vue</w:t>
                   </w:r>
                   <w:r>
                     <w:rPr>
@@ -2367,7 +2570,27 @@
                 <w:szCs w:val="21"/>
                 <w:lang w:bidi="fa-IR"/>
               </w:rPr>
-              <w:t>In following, we look at some of the pros of the vue framework</w:t>
+              <w:t xml:space="preserve">In following, we look at some of the pros of the </w:t>
+            </w:r>
+            <w:r>
+              <w:rPr>
+                <w:rFonts w:ascii="Tahoma" w:eastAsia="Times New Roman" w:hAnsi="Tahoma" w:cs="Tahoma"/>
+                <w:color w:val="000000"/>
+                <w:sz w:val="21"/>
+                <w:szCs w:val="21"/>
+                <w:lang w:bidi="fa-IR"/>
+              </w:rPr>
+              <w:t>Vue</w:t>
+            </w:r>
+            <w:r>
+              <w:rPr>
+                <w:rFonts w:ascii="Tahoma" w:eastAsia="Times New Roman" w:hAnsi="Tahoma" w:cs="Tahoma"/>
+                <w:color w:val="000000"/>
+                <w:sz w:val="21"/>
+                <w:szCs w:val="21"/>
+                <w:lang w:bidi="fa-IR"/>
+              </w:rPr>
+              <w:t xml:space="preserve"> framework</w:t>
             </w:r>
           </w:p>
           <w:p>

</xml_diff>